<commit_message>
multiqueries 4 da win
</commit_message>
<xml_diff>
--- a/system_info.docx
+++ b/system_info.docx
@@ -14,8 +14,6 @@
       <w:r>
         <w:br w:type="page"/>
       </w:r>
-      <w:bookmarkStart w:id="0" w:name="_GoBack"/>
-      <w:bookmarkEnd w:id="0"/>
     </w:p>
     <w:p>
       <w:pPr>
@@ -26,10 +24,56 @@
         <w:t>System Design</w:t>
       </w:r>
     </w:p>
+    <w:p/>
+    <w:p>
+      <w:r>
+        <w:rPr>
+          <w:noProof/>
+          <w:lang w:eastAsia="de-DE"/>
+        </w:rPr>
+        <w:drawing>
+          <wp:inline distT="0" distB="0" distL="0" distR="0" wp14:anchorId="41F47BE4" wp14:editId="41895930">
+            <wp:extent cx="6029065" cy="2088108"/>
+            <wp:effectExtent l="0" t="0" r="0" b="7620"/>
+            <wp:docPr id="1" name="Grafik 1"/>
+            <wp:cNvGraphicFramePr>
+              <a:graphicFrameLocks xmlns:a="http://schemas.openxmlformats.org/drawingml/2006/main" noChangeAspect="1"/>
+            </wp:cNvGraphicFramePr>
+            <a:graphic xmlns:a="http://schemas.openxmlformats.org/drawingml/2006/main">
+              <a:graphicData uri="http://schemas.openxmlformats.org/drawingml/2006/picture">
+                <pic:pic xmlns:pic="http://schemas.openxmlformats.org/drawingml/2006/picture">
+                  <pic:nvPicPr>
+                    <pic:cNvPr id="1" name=""/>
+                    <pic:cNvPicPr/>
+                  </pic:nvPicPr>
+                  <pic:blipFill>
+                    <a:blip r:embed="rId4"/>
+                    <a:stretch>
+                      <a:fillRect/>
+                    </a:stretch>
+                  </pic:blipFill>
+                  <pic:spPr>
+                    <a:xfrm>
+                      <a:off x="0" y="0"/>
+                      <a:ext cx="6048118" cy="2094707"/>
+                    </a:xfrm>
+                    <a:prstGeom prst="rect">
+                      <a:avLst/>
+                    </a:prstGeom>
+                  </pic:spPr>
+                </pic:pic>
+              </a:graphicData>
+            </a:graphic>
+          </wp:inline>
+        </w:drawing>
+      </w:r>
+    </w:p>
     <w:p>
       <w:r>
         <w:br w:type="page"/>
       </w:r>
+      <w:bookmarkStart w:id="0" w:name="_GoBack"/>
+      <w:bookmarkEnd w:id="0"/>
     </w:p>
     <w:p>
       <w:pPr>

</xml_diff>

<commit_message>
database diagram, test protocol + database.sql
</commit_message>
<xml_diff>
--- a/system_info.docx
+++ b/system_info.docx
@@ -1,6 +1,6 @@
 
 <file path=word/document.xml><?xml version="1.0" encoding="utf-8"?>
-<w:document xmlns:wpc="http://schemas.microsoft.com/office/word/2010/wordprocessingCanvas" xmlns:cx="http://schemas.microsoft.com/office/drawing/2014/chartex" xmlns:cx1="http://schemas.microsoft.com/office/drawing/2015/9/8/chartex" xmlns:cx2="http://schemas.microsoft.com/office/drawing/2015/10/21/chartex" xmlns:cx3="http://schemas.microsoft.com/office/drawing/2016/5/9/chartex" xmlns:cx4="http://schemas.microsoft.com/office/drawing/2016/5/10/chartex" xmlns:cx5="http://schemas.microsoft.com/office/drawing/2016/5/11/chartex" xmlns:cx6="http://schemas.microsoft.com/office/drawing/2016/5/12/chartex" xmlns:cx7="http://schemas.microsoft.com/office/drawing/2016/5/13/chartex" xmlns:cx8="http://schemas.microsoft.com/office/drawing/2016/5/14/chartex" xmlns:mc="http://schemas.openxmlformats.org/markup-compatibility/2006" xmlns:o="urn:schemas-microsoft-com:office:office" xmlns:r="http://schemas.openxmlformats.org/officeDocument/2006/relationships" xmlns:m="http://schemas.openxmlformats.org/officeDocument/2006/math" xmlns:v="urn:schemas-microsoft-com:vml" xmlns:wp14="http://schemas.microsoft.com/office/word/2010/wordprocessingDrawing" xmlns:wp="http://schemas.openxmlformats.org/drawingml/2006/wordprocessingDrawing" xmlns:w10="urn:schemas-microsoft-com:office:word" xmlns:w="http://schemas.openxmlformats.org/wordprocessingml/2006/main" xmlns:w14="http://schemas.microsoft.com/office/word/2010/wordml" xmlns:w15="http://schemas.microsoft.com/office/word/2012/wordml" xmlns:w16se="http://schemas.microsoft.com/office/word/2015/wordml/symex" xmlns:wpg="http://schemas.microsoft.com/office/word/2010/wordprocessingGroup" xmlns:wpi="http://schemas.microsoft.com/office/word/2010/wordprocessingInk" xmlns:wne="http://schemas.microsoft.com/office/word/2006/wordml" xmlns:wps="http://schemas.microsoft.com/office/word/2010/wordprocessingShape" mc:Ignorable="w14 w15 w16se wp14">
+<w:document xmlns:wpc="http://schemas.microsoft.com/office/word/2010/wordprocessingCanvas" xmlns:mc="http://schemas.openxmlformats.org/markup-compatibility/2006" xmlns:o="urn:schemas-microsoft-com:office:office" xmlns:r="http://schemas.openxmlformats.org/officeDocument/2006/relationships" xmlns:m="http://schemas.openxmlformats.org/officeDocument/2006/math" xmlns:v="urn:schemas-microsoft-com:vml" xmlns:wp14="http://schemas.microsoft.com/office/word/2010/wordprocessingDrawing" xmlns:wp="http://schemas.openxmlformats.org/drawingml/2006/wordprocessingDrawing" xmlns:w10="urn:schemas-microsoft-com:office:word" xmlns:w="http://schemas.openxmlformats.org/wordprocessingml/2006/main" xmlns:w14="http://schemas.microsoft.com/office/word/2010/wordml" xmlns:w15="http://schemas.microsoft.com/office/word/2012/wordml" xmlns:wpg="http://schemas.microsoft.com/office/word/2010/wordprocessingGroup" xmlns:wpi="http://schemas.microsoft.com/office/word/2010/wordprocessingInk" xmlns:wne="http://schemas.microsoft.com/office/word/2006/wordml" xmlns:wps="http://schemas.microsoft.com/office/word/2010/wordprocessingShape" mc:Ignorable="w14 w15 wp14">
   <w:body>
     <w:p>
       <w:pPr>
@@ -32,96 +32,24 @@
     <w:p>
       <w:pPr>
         <w:pStyle w:val="berschrift2"/>
-        <w:rPr>
-          <w:lang w:val="en-US"/>
-        </w:rPr>
       </w:pPr>
       <w:r>
-        <w:rPr>
-          <w:lang w:val="en-US"/>
-        </w:rPr>
         <w:lastRenderedPageBreak/>
-        <w:t>System Design</w:t>
-      </w:r>
-    </w:p>
-    <w:p>
-      <w:pPr>
-        <w:pStyle w:val="berschrift3"/>
-        <w:rPr>
-          <w:lang w:val="en-US"/>
-        </w:rPr>
-      </w:pPr>
-      <w:r>
-        <w:rPr>
-          <w:lang w:val="en-US"/>
-        </w:rPr>
-        <w:t>Overview over source structure</w:t>
-      </w:r>
-    </w:p>
-    <w:p>
-      <w:r>
-        <w:rPr>
-          <w:noProof/>
-          <w:lang w:eastAsia="de-DE"/>
-        </w:rPr>
-        <w:drawing>
-          <wp:inline distT="0" distB="0" distL="0" distR="0" wp14:anchorId="41F47BE4" wp14:editId="41895930">
-            <wp:extent cx="6029065" cy="2088108"/>
-            <wp:effectExtent l="0" t="0" r="0" b="7620"/>
-            <wp:docPr id="1" name="Grafik 1"/>
-            <wp:cNvGraphicFramePr>
-              <a:graphicFrameLocks xmlns:a="http://schemas.openxmlformats.org/drawingml/2006/main" noChangeAspect="1"/>
-            </wp:cNvGraphicFramePr>
-            <a:graphic xmlns:a="http://schemas.openxmlformats.org/drawingml/2006/main">
-              <a:graphicData uri="http://schemas.openxmlformats.org/drawingml/2006/picture">
-                <pic:pic xmlns:pic="http://schemas.openxmlformats.org/drawingml/2006/picture">
-                  <pic:nvPicPr>
-                    <pic:cNvPr id="1" name=""/>
-                    <pic:cNvPicPr/>
-                  </pic:nvPicPr>
-                  <pic:blipFill>
-                    <a:blip r:embed="rId4"/>
-                    <a:stretch>
-                      <a:fillRect/>
-                    </a:stretch>
-                  </pic:blipFill>
-                  <pic:spPr>
-                    <a:xfrm>
-                      <a:off x="0" y="0"/>
-                      <a:ext cx="6048118" cy="2094707"/>
-                    </a:xfrm>
-                    <a:prstGeom prst="rect">
-                      <a:avLst/>
-                    </a:prstGeom>
-                  </pic:spPr>
-                </pic:pic>
-              </a:graphicData>
-            </a:graphic>
-          </wp:inline>
-        </w:drawing>
-      </w:r>
-    </w:p>
-    <w:p>
-      <w:pPr>
-        <w:pStyle w:val="berschrift3"/>
-      </w:pPr>
-      <w:r>
-        <w:t xml:space="preserve">System Communication </w:t>
+        <w:t>Database Design</w:t>
       </w:r>
     </w:p>
     <w:p/>
     <w:p>
-      <w:bookmarkStart w:id="0" w:name="_GoBack"/>
       <w:r>
         <w:rPr>
           <w:noProof/>
-          <w:lang w:eastAsia="de-DE"/>
+          <w:lang w:val="en-US"/>
         </w:rPr>
         <w:drawing>
-          <wp:inline distT="0" distB="0" distL="0" distR="0" wp14:anchorId="67B48DA1" wp14:editId="79578EA5">
-            <wp:extent cx="5760720" cy="1757680"/>
-            <wp:effectExtent l="0" t="0" r="0" b="0"/>
-            <wp:docPr id="3" name="Grafik 3"/>
+          <wp:inline distT="0" distB="0" distL="0" distR="0" wp14:anchorId="7D7D6D4D" wp14:editId="68F10549">
+            <wp:extent cx="6028690" cy="4081145"/>
+            <wp:effectExtent l="19050" t="19050" r="10160" b="14605"/>
+            <wp:docPr id="4" name="Grafik 4"/>
             <wp:cNvGraphicFramePr>
               <a:graphicFrameLocks xmlns:a="http://schemas.openxmlformats.org/drawingml/2006/main" noChangeAspect="1"/>
             </wp:cNvGraphicFramePr>
@@ -141,11 +69,16 @@
                   <pic:spPr>
                     <a:xfrm>
                       <a:off x="0" y="0"/>
-                      <a:ext cx="5760720" cy="1757680"/>
+                      <a:ext cx="6030689" cy="4082498"/>
                     </a:xfrm>
                     <a:prstGeom prst="rect">
                       <a:avLst/>
                     </a:prstGeom>
+                    <a:ln>
+                      <a:solidFill>
+                        <a:schemeClr val="tx1"/>
+                      </a:solidFill>
+                    </a:ln>
                   </pic:spPr>
                 </pic:pic>
               </a:graphicData>
@@ -153,7 +86,205 @@
           </wp:inline>
         </w:drawing>
       </w:r>
+      <w:bookmarkStart w:id="0" w:name="_GoBack"/>
       <w:bookmarkEnd w:id="0"/>
+    </w:p>
+    <w:p>
+      <w:pPr>
+        <w:pStyle w:val="berschrift2"/>
+        <w:rPr>
+          <w:lang w:val="en-US"/>
+        </w:rPr>
+      </w:pPr>
+      <w:r>
+        <w:rPr>
+          <w:lang w:val="en-US"/>
+        </w:rPr>
+        <w:t>System Design</w:t>
+      </w:r>
+    </w:p>
+    <w:p>
+      <w:pPr>
+        <w:pStyle w:val="berschrift3"/>
+        <w:rPr>
+          <w:lang w:val="en-US"/>
+        </w:rPr>
+      </w:pPr>
+      <w:r>
+        <w:rPr>
+          <w:lang w:val="en-US"/>
+        </w:rPr>
+        <w:t>Overview over source structure</w:t>
+      </w:r>
+    </w:p>
+    <w:p>
+      <w:r>
+        <w:rPr>
+          <w:noProof/>
+          <w:lang w:val="en-US"/>
+        </w:rPr>
+        <w:drawing>
+          <wp:inline distT="0" distB="0" distL="0" distR="0" wp14:anchorId="41F47BE4" wp14:editId="41895930">
+            <wp:extent cx="6029065" cy="2088108"/>
+            <wp:effectExtent l="19050" t="19050" r="10160" b="26670"/>
+            <wp:docPr id="1" name="Grafik 1"/>
+            <wp:cNvGraphicFramePr>
+              <a:graphicFrameLocks xmlns:a="http://schemas.openxmlformats.org/drawingml/2006/main" noChangeAspect="1"/>
+            </wp:cNvGraphicFramePr>
+            <a:graphic xmlns:a="http://schemas.openxmlformats.org/drawingml/2006/main">
+              <a:graphicData uri="http://schemas.openxmlformats.org/drawingml/2006/picture">
+                <pic:pic xmlns:pic="http://schemas.openxmlformats.org/drawingml/2006/picture">
+                  <pic:nvPicPr>
+                    <pic:cNvPr id="1" name=""/>
+                    <pic:cNvPicPr/>
+                  </pic:nvPicPr>
+                  <pic:blipFill>
+                    <a:blip r:embed="rId6"/>
+                    <a:stretch>
+                      <a:fillRect/>
+                    </a:stretch>
+                  </pic:blipFill>
+                  <pic:spPr>
+                    <a:xfrm>
+                      <a:off x="0" y="0"/>
+                      <a:ext cx="6048118" cy="2094707"/>
+                    </a:xfrm>
+                    <a:prstGeom prst="rect">
+                      <a:avLst/>
+                    </a:prstGeom>
+                    <a:ln>
+                      <a:solidFill>
+                        <a:schemeClr val="tx1"/>
+                      </a:solidFill>
+                    </a:ln>
+                  </pic:spPr>
+                </pic:pic>
+              </a:graphicData>
+            </a:graphic>
+          </wp:inline>
+        </w:drawing>
+      </w:r>
+    </w:p>
+    <w:p>
+      <w:pPr>
+        <w:pStyle w:val="berschrift3"/>
+      </w:pPr>
+      <w:r>
+        <w:t xml:space="preserve">System Communication </w:t>
+      </w:r>
+    </w:p>
+    <w:p/>
+    <w:p>
+      <w:r>
+        <w:rPr>
+          <w:noProof/>
+          <w:lang w:val="en-US"/>
+        </w:rPr>
+        <w:lastRenderedPageBreak/>
+        <w:drawing>
+          <wp:inline distT="0" distB="0" distL="0" distR="0" wp14:anchorId="67B48DA1" wp14:editId="79578EA5">
+            <wp:extent cx="5760720" cy="1757680"/>
+            <wp:effectExtent l="19050" t="19050" r="11430" b="13970"/>
+            <wp:docPr id="3" name="Grafik 3"/>
+            <wp:cNvGraphicFramePr>
+              <a:graphicFrameLocks xmlns:a="http://schemas.openxmlformats.org/drawingml/2006/main" noChangeAspect="1"/>
+            </wp:cNvGraphicFramePr>
+            <a:graphic xmlns:a="http://schemas.openxmlformats.org/drawingml/2006/main">
+              <a:graphicData uri="http://schemas.openxmlformats.org/drawingml/2006/picture">
+                <pic:pic xmlns:pic="http://schemas.openxmlformats.org/drawingml/2006/picture">
+                  <pic:nvPicPr>
+                    <pic:cNvPr id="1" name=""/>
+                    <pic:cNvPicPr/>
+                  </pic:nvPicPr>
+                  <pic:blipFill>
+                    <a:blip r:embed="rId7"/>
+                    <a:stretch>
+                      <a:fillRect/>
+                    </a:stretch>
+                  </pic:blipFill>
+                  <pic:spPr>
+                    <a:xfrm>
+                      <a:off x="0" y="0"/>
+                      <a:ext cx="5760720" cy="1757680"/>
+                    </a:xfrm>
+                    <a:prstGeom prst="rect">
+                      <a:avLst/>
+                    </a:prstGeom>
+                    <a:ln>
+                      <a:solidFill>
+                        <a:schemeClr val="tx1"/>
+                      </a:solidFill>
+                    </a:ln>
+                  </pic:spPr>
+                </pic:pic>
+              </a:graphicData>
+            </a:graphic>
+          </wp:inline>
+        </w:drawing>
+      </w:r>
+    </w:p>
+    <w:p>
+      <w:pPr>
+        <w:pStyle w:val="berschrift3"/>
+      </w:pPr>
+      <w:r>
+        <w:t xml:space="preserve">Test </w:t>
+      </w:r>
+      <w:r>
+        <w:rPr>
+          <w:lang w:val="en-US"/>
+        </w:rPr>
+        <w:t>protocol</w:t>
+      </w:r>
+    </w:p>
+    <w:p/>
+    <w:p>
+      <w:r>
+        <w:rPr>
+          <w:noProof/>
+          <w:lang w:val="en-US"/>
+        </w:rPr>
+        <w:drawing>
+          <wp:inline distT="0" distB="0" distL="0" distR="0" wp14:anchorId="70FFC3FC" wp14:editId="573EB869">
+            <wp:extent cx="2673416" cy="3297382"/>
+            <wp:effectExtent l="19050" t="19050" r="12700" b="17780"/>
+            <wp:docPr id="2" name="Grafik 2"/>
+            <wp:cNvGraphicFramePr>
+              <a:graphicFrameLocks xmlns:a="http://schemas.openxmlformats.org/drawingml/2006/main" noChangeAspect="1"/>
+            </wp:cNvGraphicFramePr>
+            <a:graphic xmlns:a="http://schemas.openxmlformats.org/drawingml/2006/main">
+              <a:graphicData uri="http://schemas.openxmlformats.org/drawingml/2006/picture">
+                <pic:pic xmlns:pic="http://schemas.openxmlformats.org/drawingml/2006/picture">
+                  <pic:nvPicPr>
+                    <pic:cNvPr id="1" name=""/>
+                    <pic:cNvPicPr/>
+                  </pic:nvPicPr>
+                  <pic:blipFill>
+                    <a:blip r:embed="rId8"/>
+                    <a:stretch>
+                      <a:fillRect/>
+                    </a:stretch>
+                  </pic:blipFill>
+                  <pic:spPr>
+                    <a:xfrm>
+                      <a:off x="0" y="0"/>
+                      <a:ext cx="2685503" cy="3312290"/>
+                    </a:xfrm>
+                    <a:prstGeom prst="rect">
+                      <a:avLst/>
+                    </a:prstGeom>
+                    <a:ln>
+                      <a:solidFill>
+                        <a:schemeClr val="tx1"/>
+                      </a:solidFill>
+                    </a:ln>
+                  </pic:spPr>
+                </pic:pic>
+              </a:graphicData>
+            </a:graphic>
+          </wp:inline>
+        </w:drawing>
+      </w:r>
       <w:r>
         <w:br w:type="page"/>
       </w:r>
@@ -178,7 +309,7 @@
 </file>
 
 <file path=word/styles.xml><?xml version="1.0" encoding="utf-8"?>
-<w:styles xmlns:mc="http://schemas.openxmlformats.org/markup-compatibility/2006" xmlns:r="http://schemas.openxmlformats.org/officeDocument/2006/relationships" xmlns:w="http://schemas.openxmlformats.org/wordprocessingml/2006/main" xmlns:w14="http://schemas.microsoft.com/office/word/2010/wordml" xmlns:w15="http://schemas.microsoft.com/office/word/2012/wordml" xmlns:w16se="http://schemas.microsoft.com/office/word/2015/wordml/symex" mc:Ignorable="w14 w15 w16se">
+<w:styles xmlns:mc="http://schemas.openxmlformats.org/markup-compatibility/2006" xmlns:r="http://schemas.openxmlformats.org/officeDocument/2006/relationships" xmlns:w="http://schemas.openxmlformats.org/wordprocessingml/2006/main" xmlns:w14="http://schemas.microsoft.com/office/word/2010/wordml" xmlns:w15="http://schemas.microsoft.com/office/word/2012/wordml" mc:Ignorable="w14 w15">
   <w:docDefaults>
     <w:rPrDefault>
       <w:rPr>
@@ -194,7 +325,7 @@
       </w:pPr>
     </w:pPrDefault>
   </w:docDefaults>
-  <w:latentStyles w:defLockedState="0" w:defUIPriority="99" w:defSemiHidden="0" w:defUnhideWhenUsed="0" w:defQFormat="0" w:count="374">
+  <w:latentStyles w:defLockedState="0" w:defUIPriority="99" w:defSemiHidden="0" w:defUnhideWhenUsed="0" w:defQFormat="0" w:count="371">
     <w:lsdException w:name="Normal" w:uiPriority="0" w:qFormat="1"/>
     <w:lsdException w:name="heading 1" w:uiPriority="9" w:qFormat="1"/>
     <w:lsdException w:name="heading 2" w:semiHidden="1" w:uiPriority="9" w:unhideWhenUsed="1" w:qFormat="1"/>
@@ -566,9 +697,6 @@
     <w:lsdException w:name="List Table 5 Dark Accent 6" w:uiPriority="50"/>
     <w:lsdException w:name="List Table 6 Colorful Accent 6" w:uiPriority="51"/>
     <w:lsdException w:name="List Table 7 Colorful Accent 6" w:uiPriority="52"/>
-    <w:lsdException w:name="Mention" w:semiHidden="1" w:unhideWhenUsed="1"/>
-    <w:lsdException w:name="Smart Hyperlink" w:semiHidden="1" w:unhideWhenUsed="1"/>
-    <w:lsdException w:name="Hashtag" w:semiHidden="1" w:unhideWhenUsed="1"/>
   </w:latentStyles>
   <w:style w:type="paragraph" w:default="1" w:styleId="Standard">
     <w:name w:val="Normal"/>
@@ -1001,4 +1129,16 @@
     </a:ext>
   </a:extLst>
 </a:theme>
+</file>
+
+<file path=customXml/item1.xml><?xml version="1.0" encoding="utf-8"?>
+<b:Sources xmlns:b="http://schemas.openxmlformats.org/officeDocument/2006/bibliography" xmlns="http://schemas.openxmlformats.org/officeDocument/2006/bibliography" SelectedStyle="\APASixthEditionOfficeOnline.xsl" StyleName="APA" Version="6"/>
+</file>
+
+<file path=customXml/itemProps1.xml><?xml version="1.0" encoding="utf-8"?>
+<ds:datastoreItem xmlns:ds="http://schemas.openxmlformats.org/officeDocument/2006/customXml" ds:itemID="{E647FA5C-BC03-413B-92A9-0F77367967AC}">
+  <ds:schemaRefs>
+    <ds:schemaRef ds:uri="http://schemas.openxmlformats.org/officeDocument/2006/bibliography"/>
+  </ds:schemaRefs>
+</ds:datastoreItem>
 </file>
</xml_diff>